<commit_message>
I. paragrafın B'sinin sentence'ları bitti
</commit_message>
<xml_diff>
--- a/Sentence Outline.docx
+++ b/Sentence Outline.docx
@@ -461,7 +461,7 @@
                 <w:sz w:val="24"/>
                 <w:szCs w:val="24"/>
               </w:rPr>
-              <w:t>Possible dangerous consequences</w:t>
+              <w:t>Apart from the problems arising from unethical behaviors, there are also problems that result some possible dangers.</w:t>
             </w:r>
           </w:p>
           <w:p>
@@ -495,24 +495,26 @@
                 <w:sz w:val="24"/>
                 <w:szCs w:val="24"/>
               </w:rPr>
-              <w:t>1. Destroy</w:t>
-            </w:r>
-            <w:r>
-              <w:rPr>
-                <w:rFonts w:ascii="Times New Roman" w:hAnsi="Times New Roman" w:cs="Times New Roman"/>
-                <w:sz w:val="24"/>
-                <w:szCs w:val="24"/>
-              </w:rPr>
-              <w:t>s</w:t>
-            </w:r>
-            <w:r>
-              <w:rPr>
-                <w:rFonts w:ascii="Times New Roman" w:hAnsi="Times New Roman" w:cs="Times New Roman"/>
-                <w:sz w:val="24"/>
-                <w:szCs w:val="24"/>
-              </w:rPr>
-              <w:t xml:space="preserve"> humanity (Musk, 2017)</w:t>
-            </w:r>
+              <w:t xml:space="preserve">1. </w:t>
+            </w:r>
+            <w:r>
+              <w:rPr>
+                <w:rFonts w:ascii="Times New Roman" w:hAnsi="Times New Roman" w:cs="Times New Roman"/>
+                <w:sz w:val="24"/>
+                <w:szCs w:val="24"/>
+              </w:rPr>
+              <w:t>For instance, there is a risk of destruction of humanity by AI</w:t>
+            </w:r>
+            <w:r>
+              <w:rPr>
+                <w:rFonts w:ascii="Times New Roman" w:hAnsi="Times New Roman" w:cs="Times New Roman"/>
+                <w:sz w:val="24"/>
+                <w:szCs w:val="24"/>
+              </w:rPr>
+              <w:t>.</w:t>
+            </w:r>
+            <w:bookmarkStart w:id="0" w:name="_GoBack"/>
+            <w:bookmarkEnd w:id="0"/>
           </w:p>
           <w:p>
             <w:pPr>
@@ -555,29 +557,23 @@
               </w:rPr>
               <w:t xml:space="preserve"> </w:t>
             </w:r>
-            <w:r>
-              <w:rPr>
-                <w:rFonts w:ascii="Times New Roman" w:hAnsi="Times New Roman" w:cs="Times New Roman"/>
-                <w:sz w:val="24"/>
-                <w:szCs w:val="24"/>
-              </w:rPr>
-              <w:t>Restrain</w:t>
-            </w:r>
-            <w:r>
-              <w:rPr>
-                <w:rFonts w:ascii="Times New Roman" w:hAnsi="Times New Roman" w:cs="Times New Roman"/>
-                <w:sz w:val="24"/>
-                <w:szCs w:val="24"/>
-              </w:rPr>
-              <w:t>s</w:t>
-            </w:r>
-            <w:r>
-              <w:rPr>
-                <w:rFonts w:ascii="Times New Roman" w:hAnsi="Times New Roman" w:cs="Times New Roman"/>
-                <w:sz w:val="24"/>
-                <w:szCs w:val="24"/>
-              </w:rPr>
-              <w:t xml:space="preserve"> humanity (Hawking, 2014)</w:t>
+            <w:proofErr w:type="spellStart"/>
+            <w:r>
+              <w:rPr>
+                <w:rFonts w:ascii="Times New Roman" w:hAnsi="Times New Roman" w:cs="Times New Roman"/>
+                <w:sz w:val="24"/>
+                <w:szCs w:val="24"/>
+              </w:rPr>
+              <w:t>Additionaly</w:t>
+            </w:r>
+            <w:proofErr w:type="spellEnd"/>
+            <w:r>
+              <w:rPr>
+                <w:rFonts w:ascii="Times New Roman" w:hAnsi="Times New Roman" w:cs="Times New Roman"/>
+                <w:sz w:val="24"/>
+                <w:szCs w:val="24"/>
+              </w:rPr>
+              <w:t>, underestimating AI than it is need to be, can bring new threats such as restrains of humanity.</w:t>
             </w:r>
           </w:p>
           <w:p>
@@ -773,7 +769,6 @@
               </w:rPr>
               <w:t xml:space="preserve">            2.  </w:t>
             </w:r>
-            <w:bookmarkStart w:id="0" w:name="_GoBack"/>
             <w:r>
               <w:rPr>
                 <w:rFonts w:ascii="Times New Roman" w:hAnsi="Times New Roman" w:cs="Times New Roman"/>
@@ -782,7 +777,6 @@
               </w:rPr>
               <w:t>It also increases quality of the medicine systems</w:t>
             </w:r>
-            <w:bookmarkEnd w:id="0"/>
           </w:p>
           <w:p>
             <w:pPr>
@@ -1049,6 +1043,7 @@
                 <w:sz w:val="24"/>
                 <w:szCs w:val="24"/>
               </w:rPr>
+              <w:lastRenderedPageBreak/>
               <w:t xml:space="preserve">  </w:t>
             </w:r>
             <w:r>
@@ -1099,7 +1094,6 @@
                 <w:sz w:val="24"/>
                 <w:szCs w:val="24"/>
               </w:rPr>
-              <w:lastRenderedPageBreak/>
               <w:t xml:space="preserve">    </w:t>
             </w:r>
             <w:r>

</xml_diff>